<commit_message>
Update document with validated story play
</commit_message>
<xml_diff>
--- a/Storys_spaceInvader.docx
+++ b/Storys_spaceInvader.docx
@@ -25,7 +25,15 @@
         </w:numPr>
       </w:pPr>
       <w:r>
-        <w:t>En tant que joueur, je veux un bouton « play » pour pouvoir jouer</w:t>
+        <w:t>En tant que joueur, je veux un bouton « </w:t>
+      </w:r>
+      <w:proofErr w:type="spellStart"/>
+      <w:r>
+        <w:t>play</w:t>
+      </w:r>
+      <w:proofErr w:type="spellEnd"/>
+      <w:r>
+        <w:t> » pour pouvoir jouer</w:t>
       </w:r>
     </w:p>
     <w:p>
@@ -125,7 +133,341 @@
         <w:pStyle w:val="Titre1"/>
       </w:pPr>
       <w:r>
-        <w:t>Stories 1 :</w:t>
+        <w:t>Stor</w:t>
+      </w:r>
+      <w:r>
+        <w:t>y</w:t>
+      </w:r>
+      <w:r>
+        <w:t xml:space="preserve"> </w:t>
+      </w:r>
+      <w:r>
+        <w:t>Play</w:t>
+      </w:r>
+      <w:r>
+        <w:t> :</w:t>
+      </w:r>
+    </w:p>
+    <w:p>
+      <w:r>
+        <w:t>En tant que joueur, je veux pouvoir lancer une partie.</w:t>
+      </w:r>
+    </w:p>
+    <w:tbl>
+      <w:tblPr>
+        <w:tblStyle w:val="Grilledutableau"/>
+        <w:tblW w:w="8430" w:type="dxa"/>
+        <w:tblInd w:w="720" w:type="dxa"/>
+        <w:tblLook w:val="04A0" w:firstRow="1" w:lastRow="0" w:firstColumn="1" w:lastColumn="0" w:noHBand="0" w:noVBand="1"/>
+      </w:tblPr>
+      <w:tblGrid>
+        <w:gridCol w:w="2872"/>
+        <w:gridCol w:w="2800"/>
+        <w:gridCol w:w="2758"/>
+      </w:tblGrid>
+      <w:tr>
+        <w:trPr>
+          <w:trHeight w:val="1227"/>
+        </w:trPr>
+        <w:tc>
+          <w:tcPr>
+            <w:tcW w:w="2872" w:type="dxa"/>
+          </w:tcPr>
+          <w:p>
+            <w:pPr>
+              <w:ind w:left="360"/>
+            </w:pPr>
+            <w:r>
+              <w:t>Sur la page d’accueil</w:t>
+            </w:r>
+            <w:r>
+              <w:t xml:space="preserve"> (voir maquette)</w:t>
+            </w:r>
+            <w:r>
+              <w:t xml:space="preserve"> du jeu avec « Play » sélectionné</w:t>
+            </w:r>
+          </w:p>
+          <w:p>
+            <w:pPr>
+              <w:pStyle w:val="Paragraphedeliste"/>
+              <w:ind w:left="0"/>
+            </w:pPr>
+          </w:p>
+        </w:tc>
+        <w:tc>
+          <w:tcPr>
+            <w:tcW w:w="2800" w:type="dxa"/>
+          </w:tcPr>
+          <w:p>
+            <w:r>
+              <w:t>Quand j’appuie sur la touche « Enter »</w:t>
+            </w:r>
+          </w:p>
+          <w:p>
+            <w:pPr>
+              <w:pStyle w:val="Paragraphedeliste"/>
+              <w:ind w:left="0"/>
+            </w:pPr>
+          </w:p>
+        </w:tc>
+        <w:tc>
+          <w:tcPr>
+            <w:tcW w:w="2758" w:type="dxa"/>
+          </w:tcPr>
+          <w:p>
+            <w:pPr>
+              <w:pStyle w:val="Paragraphedeliste"/>
+              <w:ind w:left="0"/>
+            </w:pPr>
+            <w:r>
+              <w:t>Le jeu ce lance</w:t>
+            </w:r>
+          </w:p>
+        </w:tc>
+      </w:tr>
+      <w:tr>
+        <w:trPr>
+          <w:trHeight w:val="1227"/>
+        </w:trPr>
+        <w:tc>
+          <w:tcPr>
+            <w:tcW w:w="2872" w:type="dxa"/>
+          </w:tcPr>
+          <w:p>
+            <w:pPr>
+              <w:ind w:left="360"/>
+            </w:pPr>
+            <w:r>
+              <w:t>Sur la page d’accueil du jeu</w:t>
+            </w:r>
+          </w:p>
+        </w:tc>
+        <w:tc>
+          <w:tcPr>
+            <w:tcW w:w="2800" w:type="dxa"/>
+          </w:tcPr>
+          <w:p>
+            <w:r>
+              <w:t>Quand je presse sur flèche du haut</w:t>
+            </w:r>
+          </w:p>
+        </w:tc>
+        <w:tc>
+          <w:tcPr>
+            <w:tcW w:w="2758" w:type="dxa"/>
+          </w:tcPr>
+          <w:p>
+            <w:pPr>
+              <w:pStyle w:val="Paragraphedeliste"/>
+              <w:ind w:left="0"/>
+            </w:pPr>
+            <w:r>
+              <w:t>La sélection monte</w:t>
+            </w:r>
+          </w:p>
+        </w:tc>
+      </w:tr>
+      <w:tr>
+        <w:trPr>
+          <w:trHeight w:val="1227"/>
+        </w:trPr>
+        <w:tc>
+          <w:tcPr>
+            <w:tcW w:w="2872" w:type="dxa"/>
+          </w:tcPr>
+          <w:p>
+            <w:pPr>
+              <w:ind w:left="360"/>
+            </w:pPr>
+            <w:r>
+              <w:t>Sur la page d’accueil du jeu</w:t>
+            </w:r>
+          </w:p>
+        </w:tc>
+        <w:tc>
+          <w:tcPr>
+            <w:tcW w:w="2800" w:type="dxa"/>
+          </w:tcPr>
+          <w:p>
+            <w:r>
+              <w:t xml:space="preserve">Quand je presse sur flèche du </w:t>
+            </w:r>
+            <w:r>
+              <w:t>bas</w:t>
+            </w:r>
+          </w:p>
+        </w:tc>
+        <w:tc>
+          <w:tcPr>
+            <w:tcW w:w="2758" w:type="dxa"/>
+          </w:tcPr>
+          <w:p>
+            <w:pPr>
+              <w:pStyle w:val="Paragraphedeliste"/>
+              <w:ind w:left="0"/>
+            </w:pPr>
+            <w:r>
+              <w:t xml:space="preserve">La sélection </w:t>
+            </w:r>
+            <w:r>
+              <w:t xml:space="preserve">descend </w:t>
+            </w:r>
+          </w:p>
+        </w:tc>
+      </w:tr>
+      <w:tr>
+        <w:trPr>
+          <w:trHeight w:val="1227"/>
+        </w:trPr>
+        <w:tc>
+          <w:tcPr>
+            <w:tcW w:w="2872" w:type="dxa"/>
+          </w:tcPr>
+          <w:p>
+            <w:pPr>
+              <w:ind w:left="360"/>
+            </w:pPr>
+            <w:r>
+              <w:t>Sur la page d’accueil du jeu avec la sélection tout en haut</w:t>
+            </w:r>
+          </w:p>
+        </w:tc>
+        <w:tc>
+          <w:tcPr>
+            <w:tcW w:w="2800" w:type="dxa"/>
+          </w:tcPr>
+          <w:p>
+            <w:r>
+              <w:t>Quand je presse la flèche du haut</w:t>
+            </w:r>
+          </w:p>
+        </w:tc>
+        <w:tc>
+          <w:tcPr>
+            <w:tcW w:w="2758" w:type="dxa"/>
+          </w:tcPr>
+          <w:p>
+            <w:pPr>
+              <w:pStyle w:val="Paragraphedeliste"/>
+              <w:ind w:left="0"/>
+            </w:pPr>
+            <w:r>
+              <w:t>Il ne se passe rien</w:t>
+            </w:r>
+          </w:p>
+        </w:tc>
+      </w:tr>
+      <w:tr>
+        <w:trPr>
+          <w:trHeight w:val="1227"/>
+        </w:trPr>
+        <w:tc>
+          <w:tcPr>
+            <w:tcW w:w="2872" w:type="dxa"/>
+          </w:tcPr>
+          <w:p>
+            <w:pPr>
+              <w:ind w:left="360"/>
+            </w:pPr>
+            <w:r>
+              <w:t xml:space="preserve">Sur la page d’accueil du jeu avec la sélection tout en </w:t>
+            </w:r>
+            <w:r>
+              <w:t>bas</w:t>
+            </w:r>
+          </w:p>
+        </w:tc>
+        <w:tc>
+          <w:tcPr>
+            <w:tcW w:w="2800" w:type="dxa"/>
+          </w:tcPr>
+          <w:p>
+            <w:r>
+              <w:t xml:space="preserve">Quand je presse la flèche du </w:t>
+            </w:r>
+            <w:r>
+              <w:t>bas</w:t>
+            </w:r>
+          </w:p>
+        </w:tc>
+        <w:tc>
+          <w:tcPr>
+            <w:tcW w:w="2758" w:type="dxa"/>
+          </w:tcPr>
+          <w:p>
+            <w:pPr>
+              <w:pStyle w:val="Paragraphedeliste"/>
+              <w:ind w:left="0"/>
+            </w:pPr>
+            <w:r>
+              <w:t xml:space="preserve">Il ne </w:t>
+            </w:r>
+            <w:r>
+              <w:t>se</w:t>
+            </w:r>
+            <w:r>
+              <w:t xml:space="preserve"> passe rien</w:t>
+            </w:r>
+          </w:p>
+        </w:tc>
+      </w:tr>
+    </w:tbl>
+    <w:p>
+      <w:r>
+        <w:rPr>
+          <w:noProof/>
+        </w:rPr>
+        <w:lastRenderedPageBreak/>
+        <w:drawing>
+          <wp:inline distT="0" distB="0" distL="0" distR="0" wp14:anchorId="2E2855B8" wp14:editId="5C6D50D4">
+            <wp:extent cx="4446270" cy="3334703"/>
+            <wp:effectExtent l="0" t="0" r="0" b="0"/>
+            <wp:docPr id="1" name="Image 1" descr="Une image contenant texte&#10;&#10;Description générée automatiquement"/>
+            <wp:cNvGraphicFramePr>
+              <a:graphicFrameLocks xmlns:a="http://schemas.openxmlformats.org/drawingml/2006/main" noChangeAspect="1"/>
+            </wp:cNvGraphicFramePr>
+            <a:graphic xmlns:a="http://schemas.openxmlformats.org/drawingml/2006/main">
+              <a:graphicData uri="http://schemas.openxmlformats.org/drawingml/2006/picture">
+                <pic:pic xmlns:pic="http://schemas.openxmlformats.org/drawingml/2006/picture">
+                  <pic:nvPicPr>
+                    <pic:cNvPr id="1" name="Image 1" descr="Une image contenant texte&#10;&#10;Description générée automatiquement"/>
+                    <pic:cNvPicPr/>
+                  </pic:nvPicPr>
+                  <pic:blipFill>
+                    <a:blip r:embed="rId5">
+                      <a:extLst>
+                        <a:ext uri="{28A0092B-C50C-407E-A947-70E740481C1C}">
+                          <a14:useLocalDpi xmlns:a14="http://schemas.microsoft.com/office/drawing/2010/main" val="0"/>
+                        </a:ext>
+                      </a:extLst>
+                    </a:blip>
+                    <a:stretch>
+                      <a:fillRect/>
+                    </a:stretch>
+                  </pic:blipFill>
+                  <pic:spPr>
+                    <a:xfrm>
+                      <a:off x="0" y="0"/>
+                      <a:ext cx="4458126" cy="3343595"/>
+                    </a:xfrm>
+                    <a:prstGeom prst="rect">
+                      <a:avLst/>
+                    </a:prstGeom>
+                  </pic:spPr>
+                </pic:pic>
+              </a:graphicData>
+            </a:graphic>
+          </wp:inline>
+        </w:drawing>
+      </w:r>
+    </w:p>
+    <w:p/>
+    <w:p>
+      <w:pPr>
+        <w:pStyle w:val="Titre1"/>
+      </w:pPr>
+      <w:r>
+        <w:t>Stories 2 :</w:t>
       </w:r>
     </w:p>
     <w:p>
@@ -137,7 +479,7 @@
         </w:numPr>
       </w:pPr>
       <w:r>
-        <w:t>Sur la page d’accueil du jeu</w:t>
+        <w:t>En jeu</w:t>
       </w:r>
     </w:p>
     <w:p>
@@ -149,51 +491,15 @@
         </w:numPr>
       </w:pPr>
       <w:r>
-        <w:t>Quand j’appuie sur la touche « play »</w:t>
-      </w:r>
-    </w:p>
-    <w:p>
-      <w:pPr>
-        <w:pStyle w:val="Paragraphedeliste"/>
-        <w:numPr>
-          <w:ilvl w:val="0"/>
-          <w:numId w:val="5"/>
-        </w:numPr>
-      </w:pPr>
-      <w:r>
-        <w:t>La page pour choisir la difficulté du jeu s’ouvre</w:t>
-      </w:r>
-    </w:p>
-    <w:p>
-      <w:pPr>
-        <w:pStyle w:val="Titre1"/>
-      </w:pPr>
-      <w:r>
-        <w:t>Stories 2 :</w:t>
-      </w:r>
-    </w:p>
-    <w:p>
-      <w:pPr>
-        <w:pStyle w:val="Paragraphedeliste"/>
-        <w:numPr>
-          <w:ilvl w:val="0"/>
-          <w:numId w:val="5"/>
-        </w:numPr>
-      </w:pPr>
-      <w:r>
-        <w:t>En jeu</w:t>
-      </w:r>
-    </w:p>
-    <w:p>
-      <w:pPr>
-        <w:pStyle w:val="Paragraphedeliste"/>
-        <w:numPr>
-          <w:ilvl w:val="0"/>
-          <w:numId w:val="5"/>
-        </w:numPr>
-      </w:pPr>
-      <w:r>
-        <w:t xml:space="preserve">Sur le coté de l’écran </w:t>
+        <w:t xml:space="preserve">Sur le </w:t>
+      </w:r>
+      <w:proofErr w:type="spellStart"/>
+      <w:r>
+        <w:t>coté</w:t>
+      </w:r>
+      <w:proofErr w:type="spellEnd"/>
+      <w:r>
+        <w:t xml:space="preserve"> de l’écran </w:t>
       </w:r>
       <w:r>
         <w:t xml:space="preserve">trois cœur son dessiné </w:t>
@@ -1527,6 +1833,25 @@
       <w:szCs w:val="32"/>
     </w:rPr>
   </w:style>
+  <w:style w:type="table" w:styleId="Grilledutableau">
+    <w:name w:val="Table Grid"/>
+    <w:basedOn w:val="TableauNormal"/>
+    <w:uiPriority w:val="39"/>
+    <w:rsid w:val="00675FE2"/>
+    <w:pPr>
+      <w:spacing w:after="0" w:line="240" w:lineRule="auto"/>
+    </w:pPr>
+    <w:tblPr>
+      <w:tblBorders>
+        <w:top w:val="single" w:sz="4" w:space="0" w:color="auto"/>
+        <w:left w:val="single" w:sz="4" w:space="0" w:color="auto"/>
+        <w:bottom w:val="single" w:sz="4" w:space="0" w:color="auto"/>
+        <w:right w:val="single" w:sz="4" w:space="0" w:color="auto"/>
+        <w:insideH w:val="single" w:sz="4" w:space="0" w:color="auto"/>
+        <w:insideV w:val="single" w:sz="4" w:space="0" w:color="auto"/>
+      </w:tblBorders>
+    </w:tblPr>
+  </w:style>
 </w:styles>
 </file>
 

</xml_diff>